<commit_message>
DEV: add access date
</commit_message>
<xml_diff>
--- a/backend/employees/docs/cover_letter_avangard.docx
+++ b/backend/employees/docs/cover_letter_avangard.docx
@@ -272,129 +272,14 @@
         <w:rPr>
           <w:sz w:val="22"/>
           <w:szCs w:val="22"/>
-          <w:lang w:val="en-US"/>
-        </w:rPr>
-      </w:pPr>
-      <w:r>
-        <w:rPr>
-          <w:sz w:val="22"/>
-          <w:szCs w:val="22"/>
-        </w:rPr>
-        <w:t>возмездного</w:t>
-      </w:r>
-      <w:r>
-        <w:rPr>
-          <w:sz w:val="22"/>
-          <w:szCs w:val="22"/>
-          <w:lang w:val="en-US"/>
-        </w:rPr>
-        <w:t xml:space="preserve"> </w:t>
-      </w:r>
-      <w:r>
-        <w:rPr>
-          <w:sz w:val="22"/>
-          <w:szCs w:val="22"/>
-        </w:rPr>
-        <w:t>оказания</w:t>
-      </w:r>
-      <w:r>
-        <w:rPr>
-          <w:sz w:val="22"/>
-          <w:szCs w:val="22"/>
-          <w:lang w:val="en-US"/>
-        </w:rPr>
-        <w:t xml:space="preserve"> </w:t>
-      </w:r>
-      <w:r>
-        <w:rPr>
-          <w:sz w:val="22"/>
-          <w:szCs w:val="22"/>
-        </w:rPr>
-        <w:t>услуг</w:t>
-      </w:r>
-      <w:r>
-        <w:rPr>
-          <w:sz w:val="22"/>
-          <w:szCs w:val="22"/>
-          <w:lang w:val="en-US"/>
-        </w:rPr>
-        <w:t xml:space="preserve"> № </w:t>
-      </w:r>
-      <w:r>
-        <w:rPr>
-          <w:sz w:val="22"/>
-          <w:szCs w:val="22"/>
-          <w:lang w:val="en-US"/>
-        </w:rPr>
-        <w:t>{{</w:t>
-      </w:r>
-      <w:proofErr w:type="spellStart"/>
-      <w:r>
-        <w:rPr>
-          <w:color w:val="000000"/>
-          <w:sz w:val="22"/>
-          <w:szCs w:val="22"/>
-          <w:lang w:val="en-US"/>
-        </w:rPr>
-        <w:t>contract_number_contents</w:t>
-      </w:r>
-      <w:proofErr w:type="spellEnd"/>
-      <w:r>
-        <w:rPr>
-          <w:sz w:val="22"/>
-          <w:szCs w:val="22"/>
-          <w:lang w:val="en-US"/>
-        </w:rPr>
-        <w:t xml:space="preserve">}} </w:t>
-      </w:r>
-      <w:r>
-        <w:rPr>
-          <w:sz w:val="22"/>
-          <w:szCs w:val="22"/>
-        </w:rPr>
-        <w:t>от</w:t>
-      </w:r>
-      <w:r>
-        <w:rPr>
-          <w:sz w:val="22"/>
-          <w:szCs w:val="22"/>
-          <w:lang w:val="en-US"/>
-        </w:rPr>
-        <w:t xml:space="preserve"> {{</w:t>
-      </w:r>
-      <w:proofErr w:type="spellStart"/>
-      <w:r>
-        <w:rPr>
-          <w:color w:val="000000"/>
-          <w:sz w:val="22"/>
-          <w:szCs w:val="22"/>
-          <w:lang w:val="en-US"/>
-        </w:rPr>
-        <w:t>contract_start_date_contents</w:t>
-      </w:r>
-      <w:proofErr w:type="spellEnd"/>
-      <w:r>
-        <w:rPr>
-          <w:sz w:val="22"/>
-          <w:szCs w:val="22"/>
-          <w:lang w:val="en-US"/>
-        </w:rPr>
-        <w:t>}}</w:t>
-      </w:r>
-      <w:r>
-        <w:rPr>
-          <w:sz w:val="22"/>
-          <w:szCs w:val="22"/>
-          <w:lang w:val="en-US"/>
-        </w:rPr>
-        <w:t xml:space="preserve"> </w:t>
-      </w:r>
-      <w:r>
-        <w:rPr>
-          <w:sz w:val="22"/>
-          <w:szCs w:val="22"/>
-        </w:rPr>
-        <w:t>года</w:t>
+        </w:rPr>
+      </w:pPr>
+      <w:r>
+        <w:rPr>
+          <w:sz w:val="22"/>
+          <w:szCs w:val="22"/>
+        </w:rPr>
+        <w:t>возмездного оказания услуг № ДП4000584 от 23.06.2020 года</w:t>
       </w:r>
     </w:p>
     <w:p>
@@ -402,13 +287,11 @@
         <w:spacing w:line="276" w:lineRule="auto"/>
         <w:rPr>
           <w:b/>
-          <w:lang w:val="en-US"/>
-        </w:rPr>
-      </w:pPr>
-    </w:p>
-    <w:p>
-      <w:pPr>
-        <w:jc w:val="both"/>
+        </w:rPr>
+      </w:pPr>
+    </w:p>
+    <w:p>
+      <w:pPr>
         <w:rPr>
           <w:bCs/>
           <w:color w:val="000000"/>
@@ -710,7 +593,73 @@
           <w:sz w:val="22"/>
           <w:szCs w:val="22"/>
         </w:rPr>
-        <w:t>Просим обеспечить доступ в ресторан.</w:t>
+        <w:t>Просим обеспечить доступ в ресторан</w:t>
+      </w:r>
+      <w:r>
+        <w:rPr>
+          <w:bCs/>
+          <w:sz w:val="22"/>
+          <w:szCs w:val="22"/>
+        </w:rPr>
+        <w:t xml:space="preserve"> </w:t>
+      </w:r>
+      <w:r>
+        <w:rPr>
+          <w:color w:val="000000"/>
+          <w:sz w:val="22"/>
+          <w:szCs w:val="22"/>
+        </w:rPr>
+        <w:t>{{</w:t>
+      </w:r>
+      <w:r>
+        <w:rPr>
+          <w:color w:val="000000"/>
+          <w:sz w:val="22"/>
+          <w:szCs w:val="22"/>
+          <w:lang w:val="en-US"/>
+        </w:rPr>
+        <w:t>access</w:t>
+      </w:r>
+      <w:r>
+        <w:rPr>
+          <w:color w:val="000000"/>
+          <w:sz w:val="22"/>
+          <w:szCs w:val="22"/>
+        </w:rPr>
+        <w:t>_</w:t>
+      </w:r>
+      <w:r>
+        <w:rPr>
+          <w:color w:val="000000"/>
+          <w:sz w:val="22"/>
+          <w:szCs w:val="22"/>
+          <w:lang w:val="en-US"/>
+        </w:rPr>
+        <w:t>date</w:t>
+      </w:r>
+      <w:r>
+        <w:rPr>
+          <w:color w:val="000000"/>
+          <w:sz w:val="22"/>
+          <w:szCs w:val="22"/>
+        </w:rPr>
+        <w:t>}</w:t>
+      </w:r>
+      <w:r>
+        <w:rPr>
+          <w:color w:val="000000"/>
+          <w:sz w:val="22"/>
+          <w:szCs w:val="22"/>
+        </w:rPr>
+        <w:t>}</w:t>
+      </w:r>
+      <w:r>
+        <w:rPr>
+          <w:bCs/>
+          <w:sz w:val="22"/>
+          <w:szCs w:val="22"/>
+        </w:rPr>
+        <w:t>.</w:t>
       </w:r>
     </w:p>
     <w:p>

</xml_diff>